<commit_message>
Modification de l'algo et du glossaire
Modification du principe de fonctionnement de affTemp et correction du glossaire.
</commit_message>
<xml_diff>
--- a/fonctionnement/glossaire.docx
+++ b/fonctionnement/glossaire.docx
@@ -4,11 +4,11 @@
   <w:body>
     <w:p>
       <w:pPr>
+        <w:ind w:left="0" w:firstLine="0"/>
         <w:jc w:val="center"/>
         <w:rPr>
           <w:rFonts w:ascii="Espresso Dolce" w:hAnsi="Espresso Dolce"/>
           <w:sz w:val="36"/>
-          <w:vertAlign w:val="subscript"/>
         </w:rPr>
       </w:pPr>
       <w:r>
@@ -16,7 +16,14 @@
           <w:rFonts w:ascii="Espresso Dolce" w:hAnsi="Espresso Dolce"/>
           <w:sz w:val="36"/>
         </w:rPr>
-        <w:t>01</w:t>
+        <w:t>E1</w:t>
+      </w:r>
+      <w:r>
+        <w:rPr>
+          <w:rFonts w:ascii="Espresso Dolce" w:hAnsi="Espresso Dolce"/>
+          <w:sz w:val="36"/>
+        </w:rPr>
+        <w:t xml:space="preserve"> OU F2</w:t>
       </w:r>
       <w:r>
         <w:rPr>
@@ -30,15 +37,7 @@
           <w:rFonts w:ascii="Espresso Dolce" w:hAnsi="Espresso Dolce"/>
           <w:sz w:val="36"/>
         </w:rPr>
-        <w:t>: 10</w:t>
-      </w:r>
-      <w:r>
-        <w:rPr>
-          <w:rFonts w:ascii="Espresso Dolce" w:hAnsi="Espresso Dolce"/>
-          <w:sz w:val="36"/>
-          <w:vertAlign w:val="subscript"/>
-        </w:rPr>
-        <w:t>16</w:t>
+        <w:t>: température de base</w:t>
       </w:r>
     </w:p>
     <w:p>
@@ -47,7 +46,6 @@
         <w:rPr>
           <w:rFonts w:ascii="Espresso Dolce" w:hAnsi="Espresso Dolce"/>
           <w:sz w:val="36"/>
-          <w:vertAlign w:val="subscript"/>
         </w:rPr>
       </w:pPr>
       <w:r>
@@ -55,7 +53,7 @@
           <w:rFonts w:ascii="Espresso Dolce" w:hAnsi="Espresso Dolce"/>
           <w:sz w:val="36"/>
         </w:rPr>
-        <w:t>02</w:t>
+        <w:t>E2</w:t>
       </w:r>
       <w:r>
         <w:rPr>
@@ -69,15 +67,7 @@
           <w:rFonts w:ascii="Espresso Dolce" w:hAnsi="Espresso Dolce"/>
           <w:sz w:val="36"/>
         </w:rPr>
-        <w:t>: 20</w:t>
-      </w:r>
-      <w:r>
-        <w:rPr>
-          <w:rFonts w:ascii="Espresso Dolce" w:hAnsi="Espresso Dolce"/>
-          <w:sz w:val="36"/>
-          <w:vertAlign w:val="subscript"/>
-        </w:rPr>
-        <w:t>16</w:t>
+        <w:t>: div5</w:t>
       </w:r>
     </w:p>
     <w:p>
@@ -86,7 +76,6 @@
         <w:rPr>
           <w:rFonts w:ascii="Espresso Dolce" w:hAnsi="Espresso Dolce"/>
           <w:sz w:val="36"/>
-          <w:vertAlign w:val="subscript"/>
         </w:rPr>
       </w:pPr>
       <w:r>
@@ -94,7 +83,7 @@
           <w:rFonts w:ascii="Espresso Dolce" w:hAnsi="Espresso Dolce"/>
           <w:sz w:val="36"/>
         </w:rPr>
-        <w:t>03</w:t>
+        <w:t>E3</w:t>
       </w:r>
       <w:r>
         <w:rPr>
@@ -108,15 +97,7 @@
           <w:rFonts w:ascii="Espresso Dolce" w:hAnsi="Espresso Dolce"/>
           <w:sz w:val="36"/>
         </w:rPr>
-        <w:t>: 30</w:t>
-      </w:r>
-      <w:r>
-        <w:rPr>
-          <w:rFonts w:ascii="Espresso Dolce" w:hAnsi="Espresso Dolce"/>
-          <w:sz w:val="36"/>
-          <w:vertAlign w:val="subscript"/>
-        </w:rPr>
-        <w:t>16</w:t>
+        <w:t>: div180</w:t>
       </w:r>
     </w:p>
     <w:p>
@@ -125,7 +106,6 @@
         <w:rPr>
           <w:rFonts w:ascii="Espresso Dolce" w:hAnsi="Espresso Dolce"/>
           <w:sz w:val="36"/>
-          <w:vertAlign w:val="subscript"/>
         </w:rPr>
       </w:pPr>
       <w:r>
@@ -133,7 +113,7 @@
           <w:rFonts w:ascii="Espresso Dolce" w:hAnsi="Espresso Dolce"/>
           <w:sz w:val="36"/>
         </w:rPr>
-        <w:t>04</w:t>
+        <w:t>E4</w:t>
       </w:r>
       <w:r>
         <w:rPr>
@@ -147,15 +127,7 @@
           <w:rFonts w:ascii="Espresso Dolce" w:hAnsi="Espresso Dolce"/>
           <w:sz w:val="36"/>
         </w:rPr>
-        <w:t>: 40</w:t>
-      </w:r>
-      <w:r>
-        <w:rPr>
-          <w:rFonts w:ascii="Espresso Dolce" w:hAnsi="Espresso Dolce"/>
-          <w:sz w:val="36"/>
-          <w:vertAlign w:val="subscript"/>
-        </w:rPr>
-        <w:t>16</w:t>
+        <w:t>: température sur 50°</w:t>
       </w:r>
     </w:p>
     <w:p>
@@ -164,7 +136,6 @@
         <w:rPr>
           <w:rFonts w:ascii="Espresso Dolce" w:hAnsi="Espresso Dolce"/>
           <w:sz w:val="36"/>
-          <w:vertAlign w:val="subscript"/>
         </w:rPr>
       </w:pPr>
       <w:r>
@@ -172,7 +143,7 @@
           <w:rFonts w:ascii="Espresso Dolce" w:hAnsi="Espresso Dolce"/>
           <w:sz w:val="36"/>
         </w:rPr>
-        <w:t>05</w:t>
+        <w:t>E5</w:t>
       </w:r>
       <w:r>
         <w:rPr>
@@ -186,15 +157,21 @@
           <w:rFonts w:ascii="Espresso Dolce" w:hAnsi="Espresso Dolce"/>
           <w:sz w:val="36"/>
         </w:rPr>
-        <w:t>: 50</w:t>
-      </w:r>
-      <w:r>
-        <w:rPr>
-          <w:rFonts w:ascii="Espresso Dolce" w:hAnsi="Espresso Dolce"/>
-          <w:sz w:val="36"/>
-          <w:vertAlign w:val="subscript"/>
-        </w:rPr>
-        <w:t>16</w:t>
+        <w:t xml:space="preserve">: </w:t>
+      </w:r>
+      <w:r>
+        <w:rPr>
+          <w:rFonts w:ascii="Espresso Dolce" w:hAnsi="Espresso Dolce"/>
+          <w:sz w:val="36"/>
+        </w:rPr>
+        <w:t>x</w:t>
+      </w:r>
+      <w:r>
+        <w:rPr>
+          <w:rFonts w:ascii="Espresso Dolce" w:hAnsi="Espresso Dolce"/>
+          <w:sz w:val="36"/>
+        </w:rPr>
+        <w:t xml:space="preserve"> (E4/10)</w:t>
       </w:r>
     </w:p>
     <w:p>
@@ -210,14 +187,7 @@
           <w:rFonts w:ascii="Espresso Dolce" w:hAnsi="Espresso Dolce"/>
           <w:sz w:val="36"/>
         </w:rPr>
-        <w:t>E1</w:t>
-      </w:r>
-      <w:r>
-        <w:rPr>
-          <w:rFonts w:ascii="Espresso Dolce" w:hAnsi="Espresso Dolce"/>
-          <w:sz w:val="36"/>
-        </w:rPr>
-        <w:t xml:space="preserve"> OU F2</w:t>
+        <w:t>E6</w:t>
       </w:r>
       <w:r>
         <w:rPr>
@@ -231,7 +201,30 @@
           <w:rFonts w:ascii="Espresso Dolce" w:hAnsi="Espresso Dolce"/>
           <w:sz w:val="36"/>
         </w:rPr>
-        <w:t>: température de base</w:t>
+        <w:t>:</w:t>
+      </w:r>
+      <w:r>
+        <w:rPr>
+          <w:rFonts w:ascii="Espresso Dolce" w:hAnsi="Espresso Dolce"/>
+          <w:sz w:val="36"/>
+        </w:rPr>
+        <w:t xml:space="preserve"> </w:t>
+      </w:r>
+      <w:proofErr w:type="spellStart"/>
+      <w:r>
+        <w:rPr>
+          <w:rFonts w:ascii="Espresso Dolce" w:hAnsi="Espresso Dolce"/>
+          <w:sz w:val="36"/>
+        </w:rPr>
+        <w:t>gX</w:t>
+      </w:r>
+      <w:proofErr w:type="spellEnd"/>
+      <w:r>
+        <w:rPr>
+          <w:rFonts w:ascii="Espresso Dolce" w:hAnsi="Espresso Dolce"/>
+          <w:sz w:val="36"/>
+        </w:rPr>
+        <w:t xml:space="preserve"> (x*10)</w:t>
       </w:r>
     </w:p>
     <w:p>
@@ -247,7 +240,7 @@
           <w:rFonts w:ascii="Espresso Dolce" w:hAnsi="Espresso Dolce"/>
           <w:sz w:val="36"/>
         </w:rPr>
-        <w:t>E2</w:t>
+        <w:t>E7</w:t>
       </w:r>
       <w:r>
         <w:rPr>
@@ -261,7 +254,37 @@
           <w:rFonts w:ascii="Espresso Dolce" w:hAnsi="Espresso Dolce"/>
           <w:sz w:val="36"/>
         </w:rPr>
-        <w:t>: div5</w:t>
+        <w:t>:</w:t>
+      </w:r>
+      <w:r>
+        <w:rPr>
+          <w:rFonts w:ascii="Espresso Dolce" w:hAnsi="Espresso Dolce"/>
+          <w:sz w:val="36"/>
+        </w:rPr>
+        <w:t xml:space="preserve"> u</w:t>
+      </w:r>
+      <w:r>
+        <w:rPr>
+          <w:rFonts w:ascii="Espresso Dolce" w:hAnsi="Espresso Dolce"/>
+          <w:sz w:val="36"/>
+        </w:rPr>
+        <w:t xml:space="preserve"> (T-</w:t>
+      </w:r>
+      <w:proofErr w:type="spellStart"/>
+      <w:r>
+        <w:rPr>
+          <w:rFonts w:ascii="Espresso Dolce" w:hAnsi="Espresso Dolce"/>
+          <w:sz w:val="36"/>
+        </w:rPr>
+        <w:t>gX</w:t>
+      </w:r>
+      <w:proofErr w:type="spellEnd"/>
+      <w:r>
+        <w:rPr>
+          <w:rFonts w:ascii="Espresso Dolce" w:hAnsi="Espresso Dolce"/>
+          <w:sz w:val="36"/>
+        </w:rPr>
+        <w:t>)</w:t>
       </w:r>
     </w:p>
     <w:p>
@@ -277,7 +300,7 @@
           <w:rFonts w:ascii="Espresso Dolce" w:hAnsi="Espresso Dolce"/>
           <w:sz w:val="36"/>
         </w:rPr>
-        <w:t>E3</w:t>
+        <w:t>E8</w:t>
       </w:r>
       <w:r>
         <w:rPr>
@@ -291,190 +314,24 @@
           <w:rFonts w:ascii="Espresso Dolce" w:hAnsi="Espresso Dolce"/>
           <w:sz w:val="36"/>
         </w:rPr>
-        <w:t>: div180</w:t>
-      </w:r>
-    </w:p>
-    <w:p>
-      <w:pPr>
-        <w:jc w:val="center"/>
-        <w:rPr>
-          <w:rFonts w:ascii="Espresso Dolce" w:hAnsi="Espresso Dolce"/>
-          <w:sz w:val="36"/>
-        </w:rPr>
-      </w:pPr>
-      <w:r>
-        <w:rPr>
-          <w:rFonts w:ascii="Espresso Dolce" w:hAnsi="Espresso Dolce"/>
-          <w:sz w:val="36"/>
-        </w:rPr>
-        <w:t>E4</w:t>
-      </w:r>
-      <w:r>
-        <w:rPr>
-          <w:rFonts w:ascii="Cambria" w:hAnsi="Cambria" w:cs="Cambria"/>
-          <w:sz w:val="36"/>
-        </w:rPr>
-        <w:t> </w:t>
-      </w:r>
-      <w:r>
-        <w:rPr>
-          <w:rFonts w:ascii="Espresso Dolce" w:hAnsi="Espresso Dolce"/>
-          <w:sz w:val="36"/>
-        </w:rPr>
-        <w:t>: température sur 50°</w:t>
-      </w:r>
-    </w:p>
-    <w:p>
-      <w:pPr>
-        <w:jc w:val="center"/>
-        <w:rPr>
-          <w:rFonts w:ascii="Espresso Dolce" w:hAnsi="Espresso Dolce"/>
-          <w:sz w:val="36"/>
-        </w:rPr>
-      </w:pPr>
-      <w:r>
-        <w:rPr>
-          <w:rFonts w:ascii="Espresso Dolce" w:hAnsi="Espresso Dolce"/>
-          <w:sz w:val="36"/>
-        </w:rPr>
-        <w:t>E5</w:t>
-      </w:r>
-      <w:r>
-        <w:rPr>
-          <w:rFonts w:ascii="Cambria" w:hAnsi="Cambria" w:cs="Cambria"/>
-          <w:sz w:val="36"/>
-        </w:rPr>
-        <w:t> </w:t>
-      </w:r>
-      <w:r>
-        <w:rPr>
-          <w:rFonts w:ascii="Espresso Dolce" w:hAnsi="Espresso Dolce"/>
-          <w:sz w:val="36"/>
-        </w:rPr>
-        <w:t xml:space="preserve">: </w:t>
-      </w:r>
-      <w:r>
-        <w:rPr>
-          <w:rFonts w:ascii="Espresso Dolce" w:hAnsi="Espresso Dolce"/>
-          <w:sz w:val="36"/>
-        </w:rPr>
-        <w:t>x</w:t>
-      </w:r>
-    </w:p>
-    <w:p>
-      <w:pPr>
-        <w:jc w:val="center"/>
-        <w:rPr>
-          <w:rFonts w:ascii="Espresso Dolce" w:hAnsi="Espresso Dolce"/>
-          <w:sz w:val="36"/>
-        </w:rPr>
-      </w:pPr>
-      <w:r>
-        <w:rPr>
-          <w:rFonts w:ascii="Espresso Dolce" w:hAnsi="Espresso Dolce"/>
-          <w:sz w:val="36"/>
-        </w:rPr>
-        <w:t>E6</w:t>
-      </w:r>
-      <w:r>
-        <w:rPr>
-          <w:rFonts w:ascii="Cambria" w:hAnsi="Cambria" w:cs="Cambria"/>
-          <w:sz w:val="36"/>
-        </w:rPr>
-        <w:t> </w:t>
-      </w:r>
-      <w:r>
-        <w:rPr>
-          <w:rFonts w:ascii="Espresso Dolce" w:hAnsi="Espresso Dolce"/>
-          <w:sz w:val="36"/>
-        </w:rPr>
-        <w:t>:</w:t>
-      </w:r>
-      <w:r>
-        <w:rPr>
-          <w:rFonts w:ascii="Espresso Dolce" w:hAnsi="Espresso Dolce"/>
-          <w:sz w:val="36"/>
-        </w:rPr>
-        <w:t xml:space="preserve"> </w:t>
-      </w:r>
-      <w:proofErr w:type="spellStart"/>
-      <w:r>
-        <w:rPr>
-          <w:rFonts w:ascii="Espresso Dolce" w:hAnsi="Espresso Dolce"/>
-          <w:sz w:val="36"/>
-        </w:rPr>
-        <w:t>gX</w:t>
-      </w:r>
-      <w:proofErr w:type="spellEnd"/>
-    </w:p>
-    <w:p>
-      <w:pPr>
-        <w:jc w:val="center"/>
-        <w:rPr>
-          <w:rFonts w:ascii="Espresso Dolce" w:hAnsi="Espresso Dolce"/>
-          <w:sz w:val="36"/>
-        </w:rPr>
-      </w:pPr>
-      <w:r>
-        <w:rPr>
-          <w:rFonts w:ascii="Espresso Dolce" w:hAnsi="Espresso Dolce"/>
-          <w:sz w:val="36"/>
-        </w:rPr>
-        <w:t>E7</w:t>
-      </w:r>
-      <w:r>
-        <w:rPr>
-          <w:rFonts w:ascii="Cambria" w:hAnsi="Cambria" w:cs="Cambria"/>
-          <w:sz w:val="36"/>
-        </w:rPr>
-        <w:t> </w:t>
-      </w:r>
-      <w:r>
-        <w:rPr>
-          <w:rFonts w:ascii="Espresso Dolce" w:hAnsi="Espresso Dolce"/>
-          <w:sz w:val="36"/>
-        </w:rPr>
-        <w:t>:</w:t>
-      </w:r>
-      <w:r>
-        <w:rPr>
-          <w:rFonts w:ascii="Espresso Dolce" w:hAnsi="Espresso Dolce"/>
-          <w:sz w:val="36"/>
-        </w:rPr>
-        <w:t xml:space="preserve"> u</w:t>
-      </w:r>
-    </w:p>
-    <w:p>
-      <w:pPr>
-        <w:jc w:val="center"/>
-        <w:rPr>
-          <w:rFonts w:ascii="Espresso Dolce" w:hAnsi="Espresso Dolce"/>
-          <w:sz w:val="36"/>
-        </w:rPr>
-      </w:pPr>
-      <w:r>
-        <w:rPr>
-          <w:rFonts w:ascii="Espresso Dolce" w:hAnsi="Espresso Dolce"/>
-          <w:sz w:val="36"/>
-        </w:rPr>
-        <w:t>E8</w:t>
-      </w:r>
-      <w:r>
-        <w:rPr>
-          <w:rFonts w:ascii="Cambria" w:hAnsi="Cambria" w:cs="Cambria"/>
-          <w:sz w:val="36"/>
-        </w:rPr>
-        <w:t> </w:t>
-      </w:r>
-      <w:r>
-        <w:rPr>
-          <w:rFonts w:ascii="Espresso Dolce" w:hAnsi="Espresso Dolce"/>
-          <w:sz w:val="36"/>
-        </w:rPr>
         <w:t>: d</w:t>
+      </w:r>
+      <w:r>
+        <w:rPr>
+          <w:rFonts w:ascii="Espresso Dolce" w:hAnsi="Espresso Dolce"/>
+          <w:sz w:val="36"/>
+        </w:rPr>
+        <w:t xml:space="preserve"> (en fonction de x</w:t>
       </w:r>
       <w:bookmarkStart w:id="0" w:name="_GoBack"/>
       <w:bookmarkEnd w:id="0"/>
+      <w:r>
+        <w:rPr>
+          <w:rFonts w:ascii="Espresso Dolce" w:hAnsi="Espresso Dolce"/>
+          <w:sz w:val="36"/>
+        </w:rPr>
+        <w:t>)</w:t>
+      </w:r>
     </w:p>
     <w:p>
       <w:pPr>

</xml_diff>